<commit_message>
Update Cteate docker image from Dockerfile.docx
</commit_message>
<xml_diff>
--- a/Cteate docker image from Dockerfile.docx
+++ b/Cteate docker image from Dockerfile.docx
@@ -16,43 +16,7 @@
           <w:sz w:val="28"/>
           <w:szCs w:val="28"/>
         </w:rPr>
-        <w:t xml:space="preserve">Cteate </w:t>
-      </w:r>
-      <w:proofErr w:type="spellStart"/>
-      <w:r>
-        <w:rPr>
-          <w:b/>
-          <w:sz w:val="28"/>
-          <w:szCs w:val="28"/>
-        </w:rPr>
-        <w:t>docker</w:t>
-      </w:r>
-      <w:proofErr w:type="spellEnd"/>
-      <w:r>
-        <w:rPr>
-          <w:b/>
-          <w:sz w:val="28"/>
-          <w:szCs w:val="28"/>
-        </w:rPr>
-        <w:t xml:space="preserve"> image from </w:t>
-      </w:r>
-      <w:proofErr w:type="spellStart"/>
-      <w:r>
-        <w:rPr>
-          <w:b/>
-          <w:sz w:val="28"/>
-          <w:szCs w:val="28"/>
-        </w:rPr>
-        <w:t>Dockerfile</w:t>
-      </w:r>
-      <w:proofErr w:type="spellEnd"/>
-      <w:r>
-        <w:rPr>
-          <w:b/>
-          <w:sz w:val="28"/>
-          <w:szCs w:val="28"/>
-        </w:rPr>
-        <w:t>:</w:t>
+        <w:t>Cteate docker image from Dockerfile:</w:t>
       </w:r>
     </w:p>
     <w:p>
@@ -173,67 +137,7 @@
                 <w:sz w:val="18"/>
                 <w:szCs w:val="18"/>
               </w:rPr>
-              <w:t>&lt;</w:t>
-            </w:r>
-            <w:proofErr w:type="spellStart"/>
-            <w:r>
-              <w:rPr>
-                <w:rFonts w:ascii="Consolas" w:eastAsia="Times New Roman" w:hAnsi="Consolas" w:cs="Segoe UI"/>
-                <w:color w:val="24292F"/>
-                <w:sz w:val="18"/>
-                <w:szCs w:val="18"/>
-              </w:rPr>
-              <w:t>finalName</w:t>
-            </w:r>
-            <w:proofErr w:type="spellEnd"/>
-            <w:r>
-              <w:rPr>
-                <w:rFonts w:ascii="Consolas" w:eastAsia="Times New Roman" w:hAnsi="Consolas" w:cs="Segoe UI"/>
-                <w:color w:val="24292F"/>
-                <w:sz w:val="18"/>
-                <w:szCs w:val="18"/>
-              </w:rPr>
-              <w:t>&gt;</w:t>
-            </w:r>
-            <w:proofErr w:type="spellStart"/>
-            <w:r>
-              <w:rPr>
-                <w:rFonts w:ascii="Consolas" w:eastAsia="Times New Roman" w:hAnsi="Consolas" w:cs="Segoe UI"/>
-                <w:color w:val="24292F"/>
-                <w:sz w:val="18"/>
-                <w:szCs w:val="18"/>
-              </w:rPr>
-              <w:t>springboot.multi</w:t>
-            </w:r>
-            <w:proofErr w:type="spellEnd"/>
-            <w:r>
-              <w:rPr>
-                <w:rFonts w:ascii="Consolas" w:eastAsia="Times New Roman" w:hAnsi="Consolas" w:cs="Segoe UI"/>
-                <w:color w:val="24292F"/>
-                <w:sz w:val="18"/>
-                <w:szCs w:val="18"/>
-              </w:rPr>
-              <w:t>-threading&lt;/</w:t>
-            </w:r>
-            <w:proofErr w:type="spellStart"/>
-            <w:r>
-              <w:rPr>
-                <w:rFonts w:ascii="Consolas" w:eastAsia="Times New Roman" w:hAnsi="Consolas" w:cs="Segoe UI"/>
-                <w:color w:val="24292F"/>
-                <w:sz w:val="18"/>
-                <w:szCs w:val="18"/>
-              </w:rPr>
-              <w:t>finalName</w:t>
-            </w:r>
-            <w:proofErr w:type="spellEnd"/>
-            <w:r>
-              <w:rPr>
-                <w:rFonts w:ascii="Consolas" w:eastAsia="Times New Roman" w:hAnsi="Consolas" w:cs="Segoe UI"/>
-                <w:color w:val="24292F"/>
-                <w:sz w:val="18"/>
-                <w:szCs w:val="18"/>
-              </w:rPr>
-              <w:t>&gt;</w:t>
+              <w:t>&lt;finalName&gt;springboot.multi-threading&lt;/finalName&gt;</w:t>
             </w:r>
           </w:p>
         </w:tc>
@@ -335,7 +239,25 @@
           <w:sz w:val="28"/>
           <w:szCs w:val="28"/>
         </w:rPr>
-        <w:t>Write Dokerfile.txt:</w:t>
+        <w:t>Write Do</w:t>
+      </w:r>
+      <w:r>
+        <w:rPr>
+          <w:b/>
+          <w:sz w:val="28"/>
+          <w:szCs w:val="28"/>
+        </w:rPr>
+        <w:t>c</w:t>
+      </w:r>
+      <w:bookmarkStart w:id="0" w:name="_GoBack"/>
+      <w:bookmarkEnd w:id="0"/>
+      <w:r>
+        <w:rPr>
+          <w:b/>
+          <w:sz w:val="28"/>
+          <w:szCs w:val="28"/>
+        </w:rPr>
+        <w:t>kerfile.txt:</w:t>
       </w:r>
     </w:p>
     <w:p>
@@ -445,33 +367,10 @@
     </w:p>
     <w:p>
       <w:r>
-        <w:t>$</w:t>
-      </w:r>
-      <w:proofErr w:type="spellStart"/>
-      <w:r>
-        <w:t>docker</w:t>
-      </w:r>
-      <w:proofErr w:type="spellEnd"/>
-      <w:r>
-        <w:t xml:space="preserve"> build –f </w:t>
-      </w:r>
-      <w:proofErr w:type="spellStart"/>
-      <w:r>
-        <w:t>Dockerfile</w:t>
-      </w:r>
-      <w:proofErr w:type="spellEnd"/>
-      <w:r>
-        <w:t xml:space="preserve"> –t </w:t>
-      </w:r>
-      <w:proofErr w:type="spellStart"/>
-      <w:proofErr w:type="gramStart"/>
-      <w:r>
-        <w:t>springboot.multi</w:t>
-      </w:r>
-      <w:proofErr w:type="spellEnd"/>
-      <w:proofErr w:type="gramEnd"/>
-      <w:r>
-        <w:t>-threading</w:t>
+        <w:t xml:space="preserve">$docker build –f Dockerfile –t </w:t>
+      </w:r>
+      <w:r>
+        <w:t>springboot.multi-threading</w:t>
       </w:r>
       <w:r>
         <w:t xml:space="preserve"> .</w:t>
@@ -484,15 +383,7 @@
     </w:p>
     <w:p>
       <w:r>
-        <w:t xml:space="preserve">List all images on </w:t>
-      </w:r>
-      <w:proofErr w:type="spellStart"/>
-      <w:r>
-        <w:t>docker</w:t>
-      </w:r>
-      <w:proofErr w:type="spellEnd"/>
-      <w:r>
-        <w:t>:</w:t>
+        <w:t>List all images on docker:</w:t>
       </w:r>
     </w:p>
     <w:p>
@@ -502,15 +393,7 @@
         </w:pBdr>
       </w:pPr>
       <w:r>
-        <w:t>$</w:t>
-      </w:r>
-      <w:proofErr w:type="spellStart"/>
-      <w:r>
-        <w:t>docker</w:t>
-      </w:r>
-      <w:proofErr w:type="spellEnd"/>
-      <w:r>
-        <w:t xml:space="preserve"> images</w:t>
+        <w:t>$docker images</w:t>
       </w:r>
     </w:p>
     <w:p>
@@ -532,25 +415,7 @@
           <w:sz w:val="28"/>
           <w:szCs w:val="28"/>
         </w:rPr>
-        <w:t xml:space="preserve">Creating container from image and run </w:t>
-      </w:r>
-      <w:proofErr w:type="gramStart"/>
-      <w:r>
-        <w:rPr>
-          <w:b/>
-          <w:sz w:val="28"/>
-          <w:szCs w:val="28"/>
-        </w:rPr>
-        <w:t>app(</w:t>
-      </w:r>
-      <w:proofErr w:type="gramEnd"/>
-      <w:r>
-        <w:rPr>
-          <w:b/>
-          <w:sz w:val="28"/>
-          <w:szCs w:val="28"/>
-        </w:rPr>
-        <w:t>Spring Boot jar) in Docker Engin</w:t>
+        <w:t>Creating container from image and run app(Spring Boot jar) in Docker Engin</w:t>
       </w:r>
       <w:r>
         <w:rPr>
@@ -560,8 +425,6 @@
         </w:rPr>
         <w:t>e</w:t>
       </w:r>
-      <w:bookmarkStart w:id="0" w:name="_GoBack"/>
-      <w:bookmarkEnd w:id="0"/>
       <w:r>
         <w:rPr>
           <w:b/>
@@ -573,25 +436,10 @@
     </w:p>
     <w:p>
       <w:r>
-        <w:t>$</w:t>
-      </w:r>
-      <w:proofErr w:type="spellStart"/>
-      <w:r>
-        <w:t>docker</w:t>
-      </w:r>
-      <w:proofErr w:type="spellEnd"/>
-      <w:r>
-        <w:t xml:space="preserve"> run –p 9090:9090 </w:t>
-      </w:r>
-      <w:proofErr w:type="spellStart"/>
-      <w:proofErr w:type="gramStart"/>
-      <w:r>
-        <w:t>springboot.multi</w:t>
-      </w:r>
-      <w:proofErr w:type="spellEnd"/>
-      <w:proofErr w:type="gramEnd"/>
-      <w:r>
-        <w:t>-threading</w:t>
+        <w:t xml:space="preserve">$docker run –p 9090:9090 </w:t>
+      </w:r>
+      <w:r>
+        <w:t>springboot.multi-threading</w:t>
       </w:r>
     </w:p>
     <w:p>
@@ -601,23 +449,7 @@
     </w:p>
     <w:p>
       <w:r>
-        <w:t>$</w:t>
-      </w:r>
-      <w:proofErr w:type="spellStart"/>
-      <w:r>
-        <w:t>docker</w:t>
-      </w:r>
-      <w:proofErr w:type="spellEnd"/>
-      <w:r>
-        <w:t xml:space="preserve"> </w:t>
-      </w:r>
-      <w:proofErr w:type="spellStart"/>
-      <w:r>
-        <w:t>ps</w:t>
-      </w:r>
-      <w:proofErr w:type="spellEnd"/>
-      <w:r>
-        <w:t xml:space="preserve"> –a</w:t>
+        <w:t>$docker ps –a</w:t>
       </w:r>
     </w:p>
     <w:p/>

</xml_diff>